<commit_message>
Updating Genomics.docx and figured.
</commit_message>
<xml_diff>
--- a/manuscript/fig1.docx
+++ b/manuscript/fig1.docx
@@ -5,13 +5,13 @@
     <w:p>
       <w:r>
         <w:rPr>
-          <w:szCs w:val="18"/>
+          <w:noProof/>
         </w:rPr>
         <w:drawing>
-          <wp:inline distT="0" distB="0" distL="0" distR="0" wp14:anchorId="299F22F8" wp14:editId="590D4E0C">
-            <wp:extent cx="3860800" cy="995740"/>
-            <wp:effectExtent l="0" t="0" r="6350" b="0"/>
-            <wp:docPr id="1" name="Picture 1" descr="C:\Users\Jamie\Documents\Bioinformatics Research\Research_Paper\APA_paper\polyA_model.png"/>
+          <wp:inline distT="0" distB="0" distL="0" distR="0" wp14:anchorId="1C266237" wp14:editId="0792A83C">
+            <wp:extent cx="1943100" cy="711571"/>
+            <wp:effectExtent l="0" t="0" r="0" b="0"/>
+            <wp:docPr id="2" name="Picture 2"/>
             <wp:cNvGraphicFramePr>
               <a:graphicFrameLocks xmlns:a="http://schemas.openxmlformats.org/drawingml/2006/main" noChangeAspect="1"/>
             </wp:cNvGraphicFramePr>
@@ -19,12 +19,10 @@
               <a:graphicData uri="http://schemas.openxmlformats.org/drawingml/2006/picture">
                 <pic:pic xmlns:pic="http://schemas.openxmlformats.org/drawingml/2006/picture">
                   <pic:nvPicPr>
-                    <pic:cNvPr id="0" name="Picture 2" descr="C:\Users\Jamie\Documents\Bioinformatics Research\Research_Paper\APA_paper\polyA_model.png"/>
-                    <pic:cNvPicPr>
-                      <a:picLocks noChangeAspect="1" noChangeArrowheads="1"/>
-                    </pic:cNvPicPr>
+                    <pic:cNvPr id="0" name="hmm.png"/>
+                    <pic:cNvPicPr/>
                   </pic:nvPicPr>
-                  <pic:blipFill rotWithShape="1">
+                  <pic:blipFill>
                     <a:blip r:embed="rId5">
                       <a:extLst>
                         <a:ext uri="{28A0092B-C50C-407E-A947-70E740481C1C}">
@@ -32,13 +30,63 @@
                         </a:ext>
                       </a:extLst>
                     </a:blip>
-                    <a:srcRect t="42851" b="38897"/>
-                    <a:stretch/>
+                    <a:stretch>
+                      <a:fillRect/>
+                    </a:stretch>
+                  </pic:blipFill>
+                  <pic:spPr>
+                    <a:xfrm>
+                      <a:off x="0" y="0"/>
+                      <a:ext cx="1943100" cy="711571"/>
+                    </a:xfrm>
+                    <a:prstGeom prst="rect">
+                      <a:avLst/>
+                    </a:prstGeom>
+                  </pic:spPr>
+                </pic:pic>
+              </a:graphicData>
+            </a:graphic>
+          </wp:inline>
+        </w:drawing>
+      </w:r>
+      <w:r>
+        <w:rPr>
+          <w:noProof/>
+        </w:rPr>
+        <w:drawing>
+          <wp:inline distT="0" distB="0" distL="0" distR="0" wp14:anchorId="204CA784" wp14:editId="37C342C1">
+            <wp:extent cx="3095625" cy="885825"/>
+            <wp:effectExtent l="0" t="0" r="9525" b="9525"/>
+            <wp:docPr id="4" name="Picture 4" descr="fragment"/>
+            <wp:cNvGraphicFramePr>
+              <a:graphicFrameLocks xmlns:a="http://schemas.openxmlformats.org/drawingml/2006/main" noChangeAspect="1"/>
+            </wp:cNvGraphicFramePr>
+            <a:graphic xmlns:a="http://schemas.openxmlformats.org/drawingml/2006/main">
+              <a:graphicData uri="http://schemas.openxmlformats.org/drawingml/2006/picture">
+                <pic:pic xmlns:pic="http://schemas.openxmlformats.org/drawingml/2006/picture">
+                  <pic:nvPicPr>
+                    <pic:cNvPr id="0" name="Picture 2" descr="fragment"/>
+                    <pic:cNvPicPr>
+                      <a:picLocks noChangeAspect="1" noChangeArrowheads="1"/>
+                    </pic:cNvPicPr>
+                  </pic:nvPicPr>
+                  <pic:blipFill>
+                    <a:blip r:embed="rId6">
+                      <a:extLst>
+                        <a:ext uri="{28A0092B-C50C-407E-A947-70E740481C1C}">
+                          <a14:useLocalDpi xmlns:a14="http://schemas.microsoft.com/office/drawing/2010/main" val="0"/>
+                        </a:ext>
+                      </a:extLst>
+                    </a:blip>
+                    <a:srcRect t="27003" b="27003"/>
+                    <a:stretch>
+                      <a:fillRect/>
+                    </a:stretch>
                   </pic:blipFill>
                   <pic:spPr bwMode="auto">
                     <a:xfrm>
                       <a:off x="0" y="0"/>
-                      <a:ext cx="3875315" cy="999483"/>
+                      <a:ext cx="3095625" cy="885825"/>
                     </a:xfrm>
                     <a:prstGeom prst="rect">
                       <a:avLst/>
@@ -47,17 +95,17 @@
                     <a:ln>
                       <a:noFill/>
                     </a:ln>
-                    <a:extLst>
-                      <a:ext uri="{53640926-AAD7-44d8-BBD7-CCE9431645EC}">
-                        <a14:shadowObscured xmlns:a14="http://schemas.microsoft.com/office/drawing/2010/main"/>
-                      </a:ext>
-                    </a:extLst>
                   </pic:spPr>
                 </pic:pic>
               </a:graphicData>
             </a:graphic>
           </wp:inline>
         </w:drawing>
+      </w:r>
+    </w:p>
+    <w:p>
+      <w:r>
+        <w:t xml:space="preserve">                       (a)                                                                  (b)</w:t>
       </w:r>
       <w:bookmarkStart w:id="0" w:name="_GoBack"/>
       <w:bookmarkEnd w:id="0"/>

</xml_diff>